<commit_message>
Project 5 - Final Update
</commit_message>
<xml_diff>
--- a/project5/reports/William_Downing_P5.docx
+++ b/project5/reports/William_Downing_P5.docx
@@ -63,7 +63,7 @@
         <w:ind w:left="360"/>
       </w:pPr>
       <w:r>
-        <w:t>This report will detail a raster analysis carried out using R. Large raster datasets such as a 30m DEM and the CONUS NLCD data will be used in this analysis. Many difficulties were presented by the volume of the data.</w:t>
+        <w:t xml:space="preserve">This report will detail a raster analysis carried out using R. Large raster datasets such as a 30m DEM and the CONUS NLCD data will be used in this analysis. </w:t>
       </w:r>
     </w:p>
     <w:p>
@@ -107,7 +107,13 @@
         <w:t xml:space="preserve"> (raster), the CONUS National Land Cover (NLCD) data (raster), a counties shapefile, and a flood zones shapefile. </w:t>
       </w:r>
       <w:r>
-        <w:t xml:space="preserve">The raster data was simply loaded into R using the raster packages raster function. The data was read in almost instantly, which was counterintuitive given the size of both datasets. What was discovered by Isis Chagas during class presentations was that the raster data is not being brought into memory but is rather being indexed and read from disk. The raster data staying on disk during operations is nice but also significantly slows down computation. The shapefiles were read in as usual using </w:t>
+        <w:t>The raster data was simply loaded into R using the raster packages raster function. The data was read in almost instantly</w:t>
+      </w:r>
+      <w:r>
+        <w:t xml:space="preserve"> despite the size given that raster reads from disk rather than memory</w:t>
+      </w:r>
+      <w:r>
+        <w:t xml:space="preserve">. The shapefiles were read in as usual using </w:t>
       </w:r>
       <w:proofErr w:type="spellStart"/>
       <w:r>
@@ -144,25 +150,104 @@
         <w:ind w:left="360"/>
       </w:pPr>
       <w:r>
-        <w:t xml:space="preserve">The next step in the analysis was to calculate the slope and map it as well as elevation. The elevation was already available in the raw DEM data in units of meters and could quickly be viewed through with </w:t>
-      </w:r>
-      <w:proofErr w:type="spellStart"/>
-      <w:r>
-        <w:t>tmap</w:t>
-      </w:r>
-      <w:proofErr w:type="spellEnd"/>
-      <w:r>
-        <w:t xml:space="preserve"> INSERT FIGURE. Slope was calculated using the terrain function provided by raster in degrees. This operation was relatively quick and was also visualized with </w:t>
-      </w:r>
-      <w:proofErr w:type="spellStart"/>
-      <w:r>
-        <w:t>tmap</w:t>
-      </w:r>
-      <w:proofErr w:type="spellEnd"/>
-      <w:r>
-        <w:t xml:space="preserve"> INSERT FIGURE. In order to develop an understanding of the relationship between the slope and elevation, the raster data for slope and elevation were converted to vectors in data frames. The vectorized slope (rather than as a matrix) was sampled with a sample size of 250,000 points for both slope and elevation. With the help of lattice, the slope was plotted on the y-axis and the elevation on the x-axis for the sampled subset as seen in INSERT FIGURE.</w:t>
+        <w:t>The next step in the analysis was to calculate the slope and map it as well as elevation. The elevation was already available in the raw DEM data in units of</w:t>
+      </w:r>
+      <w:r>
+        <w:t xml:space="preserve"> meters</w:t>
+      </w:r>
+      <w:r>
+        <w:t xml:space="preserve"> </w:t>
+      </w:r>
+      <w:r>
+        <w:t>as seen in Figure 1a.</w:t>
+      </w:r>
+      <w:r>
+        <w:t xml:space="preserve"> Slope was calculated using the terrain function provided by raster in degrees</w:t>
+      </w:r>
+      <w:r>
+        <w:t xml:space="preserve"> as seen in </w:t>
+      </w:r>
+      <w:r>
+        <w:t>Figure 1b</w:t>
+      </w:r>
+      <w:r>
+        <w:t xml:space="preserve">. In order to develop an understanding of the relationship between the slope and elevation, the raster data for slope and elevation were converted to vectors in data frames. The vectorized slope (rather than a matrix) was sampled with a sample size of 250,000 points for both slope and elevation. </w:t>
+      </w:r>
+      <w:r>
+        <w:t xml:space="preserve">The </w:t>
+      </w:r>
+      <w:r>
+        <w:t xml:space="preserve">slope was plotted on the y-axis and the elevation on the x-axis for the sampled subset as seen in </w:t>
+      </w:r>
+      <w:r>
+        <w:t>Figure 1c</w:t>
+      </w:r>
+      <w:r>
+        <w:t>.</w:t>
+      </w:r>
+      <w:r>
+        <w:t xml:space="preserve"> No real relationship can be established.</w:t>
       </w:r>
     </w:p>
+    <w:p>
+      <w:pPr>
+        <w:keepNext/>
+        <w:snapToGrid w:val="0"/>
+        <w:spacing w:line="360" w:lineRule="auto"/>
+        <w:ind w:left="360"/>
+        <w:jc w:val="center"/>
+      </w:pPr>
+      <w:r>
+        <w:rPr>
+          <w:noProof/>
+        </w:rPr>
+        <w:pict w14:anchorId="7DEF13AC">
+          <v:shapetype id="_x0000_t75" coordsize="21600,21600" o:spt="75" o:preferrelative="t" path="m@4@5l@4@11@9@11@9@5xe" filled="f" stroked="f">
+            <v:stroke joinstyle="miter"/>
+            <v:formulas>
+              <v:f eqn="if lineDrawn pixelLineWidth 0"/>
+              <v:f eqn="sum @0 1 0"/>
+              <v:f eqn="sum 0 0 @1"/>
+              <v:f eqn="prod @2 1 2"/>
+              <v:f eqn="prod @3 21600 pixelWidth"/>
+              <v:f eqn="prod @3 21600 pixelHeight"/>
+              <v:f eqn="sum @0 0 1"/>
+              <v:f eqn="prod @6 1 2"/>
+              <v:f eqn="prod @7 21600 pixelWidth"/>
+              <v:f eqn="sum @8 21600 0"/>
+              <v:f eqn="prod @7 21600 pixelHeight"/>
+              <v:f eqn="sum @10 21600 0"/>
+            </v:formulas>
+            <v:path o:extrusionok="f" gradientshapeok="t" o:connecttype="rect"/>
+            <o:lock v:ext="edit" aspectratio="t"/>
+          </v:shapetype>
+          <v:shape id="_x0000_i1068" type="#_x0000_t75" style="width:402.6pt;height:201.6pt;visibility:visible;mso-wrap-style:square">
+            <v:imagedata r:id="rId8" o:title=""/>
+          </v:shape>
+        </w:pict>
+      </w:r>
+    </w:p>
+    <w:p>
+      <w:pPr>
+        <w:pStyle w:val="Caption"/>
+        <w:jc w:val="center"/>
+      </w:pPr>
+      <w:r>
+        <w:t xml:space="preserve">Figure </w:t>
+      </w:r>
+      <w:fldSimple w:instr=" SEQ Figure \* ARABIC ">
+        <w:r>
+          <w:rPr>
+            <w:noProof/>
+          </w:rPr>
+          <w:t>1</w:t>
+        </w:r>
+      </w:fldSimple>
+      <w:r>
+        <w:t>: (a) Elevation in Meters. (b) Slope calculated in degrees. (c) Elevation vs Slope.</w:t>
+      </w:r>
+    </w:p>
+    <w:p/>
     <w:p>
       <w:pPr>
         <w:numPr>
@@ -179,6 +264,7 @@
         <w:rPr>
           <w:b/>
         </w:rPr>
+        <w:lastRenderedPageBreak/>
         <w:t xml:space="preserve">Zonal </w:t>
       </w:r>
       <w:r>
@@ -203,54 +289,1410 @@
       <w:r>
         <w:t xml:space="preserve">The datum used was WGS84. </w:t>
       </w:r>
-      <w:bookmarkStart w:id="0" w:name="_GoBack"/>
-      <w:bookmarkEnd w:id="0"/>
-      <w:r>
-        <w:t xml:space="preserve">This wasn’t a particularly difficult task but was an extremely slow portion of this analysis. Given the NLCD data size, it was deemed unwise to project it and then crop </w:t>
+      <w:r>
+        <w:t xml:space="preserve">This wasn’t a particularly difficult </w:t>
+      </w:r>
+      <w:proofErr w:type="gramStart"/>
+      <w:r>
+        <w:t>task</w:t>
+      </w:r>
+      <w:proofErr w:type="gramEnd"/>
+      <w:r>
+        <w:t xml:space="preserve"> but </w:t>
+      </w:r>
+      <w:r>
+        <w:t xml:space="preserve">it </w:t>
+      </w:r>
+      <w:r>
+        <w:t xml:space="preserve">was </w:t>
+      </w:r>
+      <w:r>
+        <w:t>extremely slow</w:t>
+      </w:r>
+      <w:r>
+        <w:t xml:space="preserve">. Given the NLCD data size, it was deemed unwise to project it and then crop it. The counties were instead projected to the projection provided by NLCD and then </w:t>
+      </w:r>
+      <w:r>
+        <w:t xml:space="preserve">the </w:t>
+      </w:r>
+      <w:r>
+        <w:t xml:space="preserve">NLCD </w:t>
+      </w:r>
+      <w:r>
+        <w:t xml:space="preserve">data </w:t>
+      </w:r>
+      <w:r>
+        <w:t>was cropped by this projected county data. After cropping the data, it was re-projected to UTM Zone 16N</w:t>
+      </w:r>
+      <w:r>
+        <w:t xml:space="preserve"> using the nearest neighbor method (due to it being categorical) and resolution set to 30 square meters in order to match it up with the DEM raster</w:t>
+      </w:r>
+      <w:r>
+        <w:t>. Despite this attempt at speeding these operations up, projecting the subset of NLCD data still took roughly 40 minutes to complete.</w:t>
+      </w:r>
+      <w:r>
+        <w:t xml:space="preserve"> Given that the NLCD raster was a categorical representation, it was necessary to use the raster package’s ratify function on it in order to re-establish the factor levels.</w:t>
+      </w:r>
+      <w:r>
+        <w:t xml:space="preserve"> In order to display it with the NLCD’s official colors, a color picker tool in Google Chrome was used to lift the category colors from the web and were manually </w:t>
+      </w:r>
+      <w:proofErr w:type="gramStart"/>
+      <w:r>
+        <w:t>entered into</w:t>
+      </w:r>
+      <w:proofErr w:type="gramEnd"/>
+      <w:r>
+        <w:t xml:space="preserve"> a palette vector in R.</w:t>
+      </w:r>
+      <w:r>
+        <w:t xml:space="preserve"> The final NLCD figure was produced with </w:t>
+      </w:r>
+      <w:r>
+        <w:t>a</w:t>
+      </w:r>
+      <w:r>
+        <w:t xml:space="preserve"> </w:t>
+      </w:r>
+      <w:proofErr w:type="spellStart"/>
+      <w:r>
+        <w:t>rasterVis</w:t>
+      </w:r>
+      <w:proofErr w:type="spellEnd"/>
+      <w:r>
+        <w:t xml:space="preserve"> </w:t>
+      </w:r>
+      <w:proofErr w:type="spellStart"/>
+      <w:r>
+        <w:t>levelplot</w:t>
+      </w:r>
+      <w:proofErr w:type="spellEnd"/>
+      <w:r>
+        <w:t>.</w:t>
+      </w:r>
+      <w:r>
+        <w:t xml:space="preserve"> To prepare the flood data, it was re</w:t>
+      </w:r>
+      <w:r>
+        <w:noBreakHyphen/>
+        <w:t>projected to UTM Zone 16N and re</w:t>
+      </w:r>
+      <w:r>
+        <w:t>-</w:t>
+      </w:r>
+      <w:r>
+        <w:t>coded to use clearer codes for flood zones</w:t>
+      </w:r>
+      <w:r>
+        <w:t>. The counties, NLCD, and flood data can be seen in Figure 2a, 2b, and 2c respectively.</w:t>
+      </w:r>
+    </w:p>
+    <w:p>
+      <w:pPr>
+        <w:keepNext/>
+        <w:snapToGrid w:val="0"/>
+        <w:spacing w:line="360" w:lineRule="auto"/>
+        <w:ind w:left="360"/>
+        <w:jc w:val="center"/>
+      </w:pPr>
+      <w:r>
+        <w:rPr>
+          <w:noProof/>
+        </w:rPr>
+        <w:pict w14:anchorId="57D2A60B">
+          <v:shape id="_x0000_i1067" type="#_x0000_t75" style="width:484.2pt;height:201.6pt;visibility:visible;mso-wrap-style:square">
+            <v:imagedata r:id="rId9" o:title=""/>
+          </v:shape>
+        </w:pict>
+      </w:r>
+    </w:p>
+    <w:p>
+      <w:pPr>
+        <w:pStyle w:val="Caption"/>
+        <w:jc w:val="center"/>
+      </w:pPr>
+      <w:r>
+        <w:t xml:space="preserve">Figure </w:t>
+      </w:r>
+      <w:fldSimple w:instr=" SEQ Figure \* ARABIC ">
+        <w:r>
+          <w:rPr>
+            <w:noProof/>
+          </w:rPr>
+          <w:t>2</w:t>
+        </w:r>
+      </w:fldSimple>
+      <w:r>
+        <w:t>: (a) Indiana county polygons. (b) NLCD data by classification. (c) Flood Zones by FEMA classifications. All data uses the WGS84 Datum and has been projected to the UTM Zone 16N projection.</w:t>
+      </w:r>
+    </w:p>
+    <w:p>
+      <w:pPr>
+        <w:snapToGrid w:val="0"/>
+        <w:spacing w:line="360" w:lineRule="auto"/>
+        <w:ind w:left="360" w:firstLine="360"/>
+      </w:pPr>
+      <w:r>
+        <w:t xml:space="preserve">With the data ready for zonal analysis, the package </w:t>
+      </w:r>
+      <w:proofErr w:type="spellStart"/>
+      <w:r>
+        <w:t>exactextractr</w:t>
+      </w:r>
+      <w:proofErr w:type="spellEnd"/>
+      <w:r>
+        <w:t xml:space="preserve"> was used to speedily extract the average and standard deviation for elevation and slope by </w:t>
+      </w:r>
+      <w:r>
+        <w:t>c</w:t>
+      </w:r>
+      <w:r>
+        <w:t xml:space="preserve">ounty. The results can </w:t>
       </w:r>
       <w:r>
         <w:lastRenderedPageBreak/>
-        <w:t>it. The counties were instead projected to the projection provided by NLCD and then NLCD was cropped by this projected county data. After cropping the data, it was re-projected to UTM Zone 16N</w:t>
-      </w:r>
-      <w:r>
-        <w:t xml:space="preserve"> using the nearest neighbor method (due to it being categorical) and resolution set to 30 square meters in order to match it up with the DEM raster</w:t>
-      </w:r>
-      <w:r>
-        <w:t>. Despite this attempt at speeding these operations up, projecting the subset of NLCD data still took roughly 40 minutes to complete.</w:t>
-      </w:r>
-      <w:r>
-        <w:t xml:space="preserve"> Given that the NLCD raster was a categorical representation, it was necessary to use the raster package’s ratify function on it in order to re-establish the factor levels.</w:t>
-      </w:r>
-      <w:r>
-        <w:t xml:space="preserve"> In order to display it with the NLCD’s official colors, a color picker tool in Google Chrome was used to lift the category colors from the web and were manually </w:t>
-      </w:r>
-      <w:proofErr w:type="gramStart"/>
-      <w:r>
-        <w:t>entered into</w:t>
-      </w:r>
-      <w:proofErr w:type="gramEnd"/>
-      <w:r>
-        <w:t xml:space="preserve"> a palette vector in R.</w:t>
-      </w:r>
-      <w:r>
-        <w:t xml:space="preserve"> The final NLCD figure, as seen in INSERT FIGURE, was produced with the </w:t>
+        <w:t>be seen in Figure 3a, 3b, 3c, and 3d. While elevation doesn’t change much in Indiana, it is interesting to see the significant change in slopes toward the southern part of the state.</w:t>
+      </w:r>
+    </w:p>
+    <w:p>
+      <w:pPr>
+        <w:keepNext/>
+        <w:snapToGrid w:val="0"/>
+        <w:spacing w:line="360" w:lineRule="auto"/>
+        <w:ind w:left="360"/>
+        <w:jc w:val="center"/>
+      </w:pPr>
+      <w:r>
+        <w:rPr>
+          <w:noProof/>
+        </w:rPr>
+        <w:pict w14:anchorId="4738D7E0">
+          <v:shape id="Picture 1" o:spid="_x0000_i1066" type="#_x0000_t75" style="width:413.4pt;height:201.6pt;visibility:visible;mso-wrap-style:square">
+            <v:imagedata r:id="rId10" o:title=""/>
+          </v:shape>
+        </w:pict>
+      </w:r>
+    </w:p>
+    <w:p>
+      <w:pPr>
+        <w:pStyle w:val="Caption"/>
+        <w:jc w:val="center"/>
+        <w:rPr>
+          <w:noProof/>
+        </w:rPr>
+      </w:pPr>
+      <w:r>
+        <w:t xml:space="preserve">Figure </w:t>
+      </w:r>
+      <w:fldSimple w:instr=" SEQ Figure \* ARABIC ">
+        <w:r>
+          <w:rPr>
+            <w:noProof/>
+          </w:rPr>
+          <w:t>3</w:t>
+        </w:r>
+      </w:fldSimple>
+      <w:r>
+        <w:t>: Mean and Standard Deviation for elevation and slope by Indiana County.</w:t>
+      </w:r>
+    </w:p>
+    <w:p>
+      <w:pPr>
+        <w:snapToGrid w:val="0"/>
+        <w:spacing w:line="360" w:lineRule="auto"/>
+        <w:ind w:left="360"/>
+      </w:pPr>
+      <w:r>
+        <w:tab/>
+        <w:t xml:space="preserve">The next step in zonal analysis was to determine the mean and standard deviation of slope and elevation by land cover class. To accomplish this the dem and slope </w:t>
       </w:r>
       <w:proofErr w:type="spellStart"/>
       <w:r>
-        <w:t>rasterVis</w:t>
+        <w:t>rasters</w:t>
       </w:r>
       <w:proofErr w:type="spellEnd"/>
       <w:r>
+        <w:t xml:space="preserve"> were resampled to match the </w:t>
+      </w:r>
+      <w:proofErr w:type="spellStart"/>
+      <w:r>
+        <w:t>nlcd</w:t>
+      </w:r>
+      <w:proofErr w:type="spellEnd"/>
+      <w:r>
+        <w:t xml:space="preserve"> data.</w:t>
+      </w:r>
+      <w:r>
         <w:t xml:space="preserve"> </w:t>
       </w:r>
-      <w:proofErr w:type="spellStart"/>
-      <w:r>
-        <w:t>levelplot</w:t>
-      </w:r>
-      <w:proofErr w:type="spellEnd"/>
-      <w:r>
-        <w:t>.</w:t>
-      </w:r>
+      <w:r>
+        <w:t>These are shown in Figure 4a-4d of the appendix. Finally, zonal statistics were carried out for the Flood zones. This proved to be somewhat trickier as there were more than five-thousand polygons. Class discussions proved to be fruitful and pointed to the use of the aggregate function to sum up the zones once the zonal statistics were calculated. The results can be found in Table 1.</w:t>
+      </w:r>
+    </w:p>
+    <w:p>
+      <w:pPr>
+        <w:pStyle w:val="Caption"/>
+        <w:keepNext/>
+      </w:pPr>
+      <w:r>
+        <w:t xml:space="preserve">Table </w:t>
+      </w:r>
+      <w:fldSimple w:instr=" SEQ Table \* ARABIC ">
+        <w:r>
+          <w:rPr>
+            <w:noProof/>
+          </w:rPr>
+          <w:t>1</w:t>
+        </w:r>
+      </w:fldSimple>
+      <w:r>
+        <w:t>: Zonal analysis of flood zones.</w:t>
+      </w:r>
+    </w:p>
+    <w:tbl>
+      <w:tblPr>
+        <w:tblW w:w="9006" w:type="dxa"/>
+        <w:jc w:val="center"/>
+        <w:tblLook w:val="04A0" w:firstRow="1" w:lastRow="0" w:firstColumn="1" w:lastColumn="0" w:noHBand="0" w:noVBand="1"/>
+      </w:tblPr>
+      <w:tblGrid>
+        <w:gridCol w:w="2446"/>
+        <w:gridCol w:w="1480"/>
+        <w:gridCol w:w="2360"/>
+        <w:gridCol w:w="1300"/>
+        <w:gridCol w:w="1420"/>
+      </w:tblGrid>
+      <w:tr>
+        <w:trPr>
+          <w:trHeight w:val="288"/>
+          <w:jc w:val="center"/>
+        </w:trPr>
+        <w:tc>
+          <w:tcPr>
+            <w:tcW w:w="2446" w:type="dxa"/>
+            <w:tcBorders>
+              <w:top w:val="single" w:sz="4" w:space="0" w:color="auto"/>
+              <w:left w:val="single" w:sz="4" w:space="0" w:color="auto"/>
+              <w:bottom w:val="single" w:sz="4" w:space="0" w:color="auto"/>
+              <w:right w:val="single" w:sz="4" w:space="0" w:color="auto"/>
+            </w:tcBorders>
+            <w:shd w:val="clear" w:color="auto" w:fill="auto"/>
+            <w:noWrap/>
+            <w:vAlign w:val="bottom"/>
+            <w:hideMark/>
+          </w:tcPr>
+          <w:p>
+            <w:pPr>
+              <w:jc w:val="center"/>
+              <w:rPr>
+                <w:rFonts w:ascii="Calibri" w:eastAsia="Times New Roman" w:hAnsi="Calibri" w:cs="Calibri"/>
+                <w:b/>
+                <w:bCs/>
+                <w:color w:val="000000"/>
+                <w:sz w:val="22"/>
+                <w:szCs w:val="22"/>
+              </w:rPr>
+            </w:pPr>
+            <w:r>
+              <w:rPr>
+                <w:rFonts w:ascii="Calibri" w:eastAsia="Times New Roman" w:hAnsi="Calibri" w:cs="Calibri"/>
+                <w:b/>
+                <w:bCs/>
+                <w:color w:val="000000"/>
+                <w:sz w:val="22"/>
+                <w:szCs w:val="22"/>
+              </w:rPr>
+              <w:t>Flood Zone</w:t>
+            </w:r>
+          </w:p>
+        </w:tc>
+        <w:tc>
+          <w:tcPr>
+            <w:tcW w:w="1480" w:type="dxa"/>
+            <w:tcBorders>
+              <w:top w:val="single" w:sz="4" w:space="0" w:color="auto"/>
+              <w:left w:val="nil"/>
+              <w:bottom w:val="single" w:sz="4" w:space="0" w:color="auto"/>
+              <w:right w:val="single" w:sz="4" w:space="0" w:color="auto"/>
+            </w:tcBorders>
+            <w:shd w:val="clear" w:color="auto" w:fill="auto"/>
+            <w:noWrap/>
+            <w:vAlign w:val="bottom"/>
+            <w:hideMark/>
+          </w:tcPr>
+          <w:p>
+            <w:pPr>
+              <w:jc w:val="center"/>
+              <w:rPr>
+                <w:rFonts w:ascii="Calibri" w:eastAsia="Times New Roman" w:hAnsi="Calibri" w:cs="Calibri"/>
+                <w:b/>
+                <w:bCs/>
+                <w:color w:val="000000"/>
+                <w:sz w:val="22"/>
+                <w:szCs w:val="22"/>
+              </w:rPr>
+            </w:pPr>
+            <w:r>
+              <w:rPr>
+                <w:rFonts w:ascii="Calibri" w:eastAsia="Times New Roman" w:hAnsi="Calibri" w:cs="Calibri"/>
+                <w:b/>
+                <w:bCs/>
+                <w:color w:val="000000"/>
+                <w:sz w:val="22"/>
+                <w:szCs w:val="22"/>
+              </w:rPr>
+              <w:t>Mean Elevation</w:t>
+            </w:r>
+          </w:p>
+        </w:tc>
+        <w:tc>
+          <w:tcPr>
+            <w:tcW w:w="2360" w:type="dxa"/>
+            <w:tcBorders>
+              <w:top w:val="single" w:sz="4" w:space="0" w:color="auto"/>
+              <w:left w:val="nil"/>
+              <w:bottom w:val="single" w:sz="4" w:space="0" w:color="auto"/>
+              <w:right w:val="single" w:sz="4" w:space="0" w:color="auto"/>
+            </w:tcBorders>
+            <w:shd w:val="clear" w:color="auto" w:fill="auto"/>
+            <w:noWrap/>
+            <w:vAlign w:val="bottom"/>
+            <w:hideMark/>
+          </w:tcPr>
+          <w:p>
+            <w:pPr>
+              <w:jc w:val="center"/>
+              <w:rPr>
+                <w:rFonts w:ascii="Calibri" w:eastAsia="Times New Roman" w:hAnsi="Calibri" w:cs="Calibri"/>
+                <w:b/>
+                <w:bCs/>
+                <w:color w:val="000000"/>
+                <w:sz w:val="22"/>
+                <w:szCs w:val="22"/>
+              </w:rPr>
+            </w:pPr>
+            <w:r>
+              <w:rPr>
+                <w:rFonts w:ascii="Calibri" w:eastAsia="Times New Roman" w:hAnsi="Calibri" w:cs="Calibri"/>
+                <w:b/>
+                <w:bCs/>
+                <w:color w:val="000000"/>
+                <w:sz w:val="22"/>
+                <w:szCs w:val="22"/>
+              </w:rPr>
+              <w:t>Std. Dev. Elevation</w:t>
+            </w:r>
+          </w:p>
+        </w:tc>
+        <w:tc>
+          <w:tcPr>
+            <w:tcW w:w="1300" w:type="dxa"/>
+            <w:tcBorders>
+              <w:top w:val="single" w:sz="4" w:space="0" w:color="auto"/>
+              <w:left w:val="nil"/>
+              <w:bottom w:val="single" w:sz="4" w:space="0" w:color="auto"/>
+              <w:right w:val="single" w:sz="4" w:space="0" w:color="auto"/>
+            </w:tcBorders>
+            <w:shd w:val="clear" w:color="auto" w:fill="auto"/>
+            <w:noWrap/>
+            <w:vAlign w:val="bottom"/>
+            <w:hideMark/>
+          </w:tcPr>
+          <w:p>
+            <w:pPr>
+              <w:jc w:val="center"/>
+              <w:rPr>
+                <w:rFonts w:ascii="Calibri" w:eastAsia="Times New Roman" w:hAnsi="Calibri" w:cs="Calibri"/>
+                <w:b/>
+                <w:bCs/>
+                <w:color w:val="000000"/>
+                <w:sz w:val="22"/>
+                <w:szCs w:val="22"/>
+              </w:rPr>
+            </w:pPr>
+            <w:r>
+              <w:rPr>
+                <w:rFonts w:ascii="Calibri" w:eastAsia="Times New Roman" w:hAnsi="Calibri" w:cs="Calibri"/>
+                <w:b/>
+                <w:bCs/>
+                <w:color w:val="000000"/>
+                <w:sz w:val="22"/>
+                <w:szCs w:val="22"/>
+              </w:rPr>
+              <w:t>Mean Slope</w:t>
+            </w:r>
+          </w:p>
+        </w:tc>
+        <w:tc>
+          <w:tcPr>
+            <w:tcW w:w="1420" w:type="dxa"/>
+            <w:tcBorders>
+              <w:top w:val="single" w:sz="4" w:space="0" w:color="auto"/>
+              <w:left w:val="nil"/>
+              <w:bottom w:val="single" w:sz="4" w:space="0" w:color="auto"/>
+              <w:right w:val="single" w:sz="4" w:space="0" w:color="auto"/>
+            </w:tcBorders>
+            <w:shd w:val="clear" w:color="auto" w:fill="auto"/>
+            <w:noWrap/>
+            <w:vAlign w:val="bottom"/>
+            <w:hideMark/>
+          </w:tcPr>
+          <w:p>
+            <w:pPr>
+              <w:jc w:val="center"/>
+              <w:rPr>
+                <w:rFonts w:ascii="Calibri" w:eastAsia="Times New Roman" w:hAnsi="Calibri" w:cs="Calibri"/>
+                <w:b/>
+                <w:bCs/>
+                <w:color w:val="000000"/>
+                <w:sz w:val="22"/>
+                <w:szCs w:val="22"/>
+              </w:rPr>
+            </w:pPr>
+            <w:r>
+              <w:rPr>
+                <w:rFonts w:ascii="Calibri" w:eastAsia="Times New Roman" w:hAnsi="Calibri" w:cs="Calibri"/>
+                <w:b/>
+                <w:bCs/>
+                <w:color w:val="000000"/>
+                <w:sz w:val="22"/>
+                <w:szCs w:val="22"/>
+              </w:rPr>
+              <w:t>Std. Dev. Slope</w:t>
+            </w:r>
+          </w:p>
+        </w:tc>
+      </w:tr>
+      <w:tr>
+        <w:trPr>
+          <w:trHeight w:val="288"/>
+          <w:jc w:val="center"/>
+        </w:trPr>
+        <w:tc>
+          <w:tcPr>
+            <w:tcW w:w="2446" w:type="dxa"/>
+            <w:tcBorders>
+              <w:top w:val="nil"/>
+              <w:left w:val="single" w:sz="4" w:space="0" w:color="auto"/>
+              <w:bottom w:val="single" w:sz="4" w:space="0" w:color="auto"/>
+              <w:right w:val="single" w:sz="4" w:space="0" w:color="auto"/>
+            </w:tcBorders>
+            <w:shd w:val="clear" w:color="auto" w:fill="auto"/>
+            <w:noWrap/>
+            <w:vAlign w:val="bottom"/>
+            <w:hideMark/>
+          </w:tcPr>
+          <w:p>
+            <w:pPr>
+              <w:jc w:val="center"/>
+              <w:rPr>
+                <w:rFonts w:ascii="Calibri" w:eastAsia="Times New Roman" w:hAnsi="Calibri" w:cs="Calibri"/>
+                <w:b/>
+                <w:bCs/>
+                <w:color w:val="000000"/>
+                <w:sz w:val="22"/>
+                <w:szCs w:val="22"/>
+              </w:rPr>
+            </w:pPr>
+            <w:r>
+              <w:rPr>
+                <w:rFonts w:ascii="Calibri" w:eastAsia="Times New Roman" w:hAnsi="Calibri" w:cs="Calibri"/>
+                <w:b/>
+                <w:bCs/>
+                <w:color w:val="000000"/>
+                <w:sz w:val="22"/>
+                <w:szCs w:val="22"/>
+              </w:rPr>
+              <w:t>Area Not Included</w:t>
+            </w:r>
+          </w:p>
+        </w:tc>
+        <w:tc>
+          <w:tcPr>
+            <w:tcW w:w="1480" w:type="dxa"/>
+            <w:tcBorders>
+              <w:top w:val="nil"/>
+              <w:left w:val="nil"/>
+              <w:bottom w:val="single" w:sz="4" w:space="0" w:color="auto"/>
+              <w:right w:val="single" w:sz="4" w:space="0" w:color="auto"/>
+            </w:tcBorders>
+            <w:shd w:val="clear" w:color="auto" w:fill="auto"/>
+            <w:noWrap/>
+            <w:vAlign w:val="bottom"/>
+            <w:hideMark/>
+          </w:tcPr>
+          <w:p>
+            <w:pPr>
+              <w:jc w:val="center"/>
+              <w:rPr>
+                <w:rFonts w:ascii="Calibri" w:eastAsia="Times New Roman" w:hAnsi="Calibri" w:cs="Calibri"/>
+                <w:color w:val="000000"/>
+                <w:sz w:val="22"/>
+                <w:szCs w:val="22"/>
+              </w:rPr>
+            </w:pPr>
+            <w:r>
+              <w:rPr>
+                <w:rFonts w:ascii="Calibri" w:eastAsia="Times New Roman" w:hAnsi="Calibri" w:cs="Calibri"/>
+                <w:color w:val="000000"/>
+                <w:sz w:val="22"/>
+                <w:szCs w:val="22"/>
+              </w:rPr>
+              <w:t>262.24</w:t>
+            </w:r>
+          </w:p>
+        </w:tc>
+        <w:tc>
+          <w:tcPr>
+            <w:tcW w:w="2360" w:type="dxa"/>
+            <w:tcBorders>
+              <w:top w:val="nil"/>
+              <w:left w:val="nil"/>
+              <w:bottom w:val="single" w:sz="4" w:space="0" w:color="auto"/>
+              <w:right w:val="single" w:sz="4" w:space="0" w:color="auto"/>
+            </w:tcBorders>
+            <w:shd w:val="clear" w:color="auto" w:fill="auto"/>
+            <w:noWrap/>
+            <w:vAlign w:val="bottom"/>
+            <w:hideMark/>
+          </w:tcPr>
+          <w:p>
+            <w:pPr>
+              <w:jc w:val="center"/>
+              <w:rPr>
+                <w:rFonts w:ascii="Calibri" w:eastAsia="Times New Roman" w:hAnsi="Calibri" w:cs="Calibri"/>
+                <w:color w:val="000000"/>
+                <w:sz w:val="22"/>
+                <w:szCs w:val="22"/>
+              </w:rPr>
+            </w:pPr>
+            <w:r>
+              <w:rPr>
+                <w:rFonts w:ascii="Calibri" w:eastAsia="Times New Roman" w:hAnsi="Calibri" w:cs="Calibri"/>
+                <w:color w:val="000000"/>
+                <w:sz w:val="22"/>
+                <w:szCs w:val="22"/>
+              </w:rPr>
+              <w:t>92.31</w:t>
+            </w:r>
+          </w:p>
+        </w:tc>
+        <w:tc>
+          <w:tcPr>
+            <w:tcW w:w="1300" w:type="dxa"/>
+            <w:tcBorders>
+              <w:top w:val="nil"/>
+              <w:left w:val="nil"/>
+              <w:bottom w:val="single" w:sz="4" w:space="0" w:color="auto"/>
+              <w:right w:val="single" w:sz="4" w:space="0" w:color="auto"/>
+            </w:tcBorders>
+            <w:shd w:val="clear" w:color="auto" w:fill="auto"/>
+            <w:noWrap/>
+            <w:vAlign w:val="bottom"/>
+            <w:hideMark/>
+          </w:tcPr>
+          <w:p>
+            <w:pPr>
+              <w:jc w:val="center"/>
+              <w:rPr>
+                <w:rFonts w:ascii="Calibri" w:eastAsia="Times New Roman" w:hAnsi="Calibri" w:cs="Calibri"/>
+                <w:color w:val="000000"/>
+                <w:sz w:val="22"/>
+                <w:szCs w:val="22"/>
+              </w:rPr>
+            </w:pPr>
+            <w:r>
+              <w:rPr>
+                <w:rFonts w:ascii="Calibri" w:eastAsia="Times New Roman" w:hAnsi="Calibri" w:cs="Calibri"/>
+                <w:color w:val="000000"/>
+                <w:sz w:val="22"/>
+                <w:szCs w:val="22"/>
+              </w:rPr>
+              <w:t>0.01</w:t>
+            </w:r>
+          </w:p>
+        </w:tc>
+        <w:tc>
+          <w:tcPr>
+            <w:tcW w:w="1420" w:type="dxa"/>
+            <w:tcBorders>
+              <w:top w:val="nil"/>
+              <w:left w:val="nil"/>
+              <w:bottom w:val="single" w:sz="4" w:space="0" w:color="auto"/>
+              <w:right w:val="single" w:sz="4" w:space="0" w:color="auto"/>
+            </w:tcBorders>
+            <w:shd w:val="clear" w:color="auto" w:fill="auto"/>
+            <w:noWrap/>
+            <w:vAlign w:val="bottom"/>
+            <w:hideMark/>
+          </w:tcPr>
+          <w:p>
+            <w:pPr>
+              <w:jc w:val="center"/>
+              <w:rPr>
+                <w:rFonts w:ascii="Calibri" w:eastAsia="Times New Roman" w:hAnsi="Calibri" w:cs="Calibri"/>
+                <w:color w:val="000000"/>
+                <w:sz w:val="22"/>
+                <w:szCs w:val="22"/>
+              </w:rPr>
+            </w:pPr>
+            <w:r>
+              <w:rPr>
+                <w:rFonts w:ascii="Calibri" w:eastAsia="Times New Roman" w:hAnsi="Calibri" w:cs="Calibri"/>
+                <w:color w:val="000000"/>
+                <w:sz w:val="22"/>
+                <w:szCs w:val="22"/>
+              </w:rPr>
+              <w:t>0.01</w:t>
+            </w:r>
+          </w:p>
+        </w:tc>
+      </w:tr>
+      <w:tr>
+        <w:trPr>
+          <w:trHeight w:val="288"/>
+          <w:jc w:val="center"/>
+        </w:trPr>
+        <w:tc>
+          <w:tcPr>
+            <w:tcW w:w="2446" w:type="dxa"/>
+            <w:tcBorders>
+              <w:top w:val="nil"/>
+              <w:left w:val="single" w:sz="4" w:space="0" w:color="auto"/>
+              <w:bottom w:val="single" w:sz="4" w:space="0" w:color="auto"/>
+              <w:right w:val="single" w:sz="4" w:space="0" w:color="auto"/>
+            </w:tcBorders>
+            <w:shd w:val="clear" w:color="auto" w:fill="auto"/>
+            <w:noWrap/>
+            <w:vAlign w:val="bottom"/>
+            <w:hideMark/>
+          </w:tcPr>
+          <w:p>
+            <w:pPr>
+              <w:jc w:val="center"/>
+              <w:rPr>
+                <w:rFonts w:ascii="Calibri" w:eastAsia="Times New Roman" w:hAnsi="Calibri" w:cs="Calibri"/>
+                <w:b/>
+                <w:bCs/>
+                <w:color w:val="000000"/>
+                <w:sz w:val="22"/>
+                <w:szCs w:val="22"/>
+              </w:rPr>
+            </w:pPr>
+            <w:r>
+              <w:rPr>
+                <w:rFonts w:ascii="Calibri" w:eastAsia="Times New Roman" w:hAnsi="Calibri" w:cs="Calibri"/>
+                <w:b/>
+                <w:bCs/>
+                <w:color w:val="000000"/>
+                <w:sz w:val="22"/>
+                <w:szCs w:val="22"/>
+              </w:rPr>
+              <w:t>Open Water</w:t>
+            </w:r>
+          </w:p>
+        </w:tc>
+        <w:tc>
+          <w:tcPr>
+            <w:tcW w:w="1480" w:type="dxa"/>
+            <w:tcBorders>
+              <w:top w:val="nil"/>
+              <w:left w:val="nil"/>
+              <w:bottom w:val="single" w:sz="4" w:space="0" w:color="auto"/>
+              <w:right w:val="single" w:sz="4" w:space="0" w:color="auto"/>
+            </w:tcBorders>
+            <w:shd w:val="clear" w:color="auto" w:fill="auto"/>
+            <w:noWrap/>
+            <w:vAlign w:val="bottom"/>
+            <w:hideMark/>
+          </w:tcPr>
+          <w:p>
+            <w:pPr>
+              <w:jc w:val="center"/>
+              <w:rPr>
+                <w:rFonts w:ascii="Calibri" w:eastAsia="Times New Roman" w:hAnsi="Calibri" w:cs="Calibri"/>
+                <w:color w:val="000000"/>
+                <w:sz w:val="22"/>
+                <w:szCs w:val="22"/>
+              </w:rPr>
+            </w:pPr>
+            <w:r>
+              <w:rPr>
+                <w:rFonts w:ascii="Calibri" w:eastAsia="Times New Roman" w:hAnsi="Calibri" w:cs="Calibri"/>
+                <w:color w:val="000000"/>
+                <w:sz w:val="22"/>
+                <w:szCs w:val="22"/>
+              </w:rPr>
+              <w:t>176.38</w:t>
+            </w:r>
+          </w:p>
+        </w:tc>
+        <w:tc>
+          <w:tcPr>
+            <w:tcW w:w="2360" w:type="dxa"/>
+            <w:tcBorders>
+              <w:top w:val="nil"/>
+              <w:left w:val="nil"/>
+              <w:bottom w:val="single" w:sz="4" w:space="0" w:color="auto"/>
+              <w:right w:val="single" w:sz="4" w:space="0" w:color="auto"/>
+            </w:tcBorders>
+            <w:shd w:val="clear" w:color="auto" w:fill="auto"/>
+            <w:noWrap/>
+            <w:vAlign w:val="bottom"/>
+            <w:hideMark/>
+          </w:tcPr>
+          <w:p>
+            <w:pPr>
+              <w:jc w:val="center"/>
+              <w:rPr>
+                <w:rFonts w:ascii="Calibri" w:eastAsia="Times New Roman" w:hAnsi="Calibri" w:cs="Calibri"/>
+                <w:color w:val="000000"/>
+                <w:sz w:val="22"/>
+                <w:szCs w:val="22"/>
+              </w:rPr>
+            </w:pPr>
+            <w:r>
+              <w:rPr>
+                <w:rFonts w:ascii="Calibri" w:eastAsia="Times New Roman" w:hAnsi="Calibri" w:cs="Calibri"/>
+                <w:color w:val="000000"/>
+                <w:sz w:val="22"/>
+                <w:szCs w:val="22"/>
+              </w:rPr>
+              <w:t>16.29</w:t>
+            </w:r>
+          </w:p>
+        </w:tc>
+        <w:tc>
+          <w:tcPr>
+            <w:tcW w:w="1300" w:type="dxa"/>
+            <w:tcBorders>
+              <w:top w:val="nil"/>
+              <w:left w:val="nil"/>
+              <w:bottom w:val="single" w:sz="4" w:space="0" w:color="auto"/>
+              <w:right w:val="single" w:sz="4" w:space="0" w:color="auto"/>
+            </w:tcBorders>
+            <w:shd w:val="clear" w:color="auto" w:fill="auto"/>
+            <w:noWrap/>
+            <w:vAlign w:val="bottom"/>
+            <w:hideMark/>
+          </w:tcPr>
+          <w:p>
+            <w:pPr>
+              <w:jc w:val="center"/>
+              <w:rPr>
+                <w:rFonts w:ascii="Calibri" w:eastAsia="Times New Roman" w:hAnsi="Calibri" w:cs="Calibri"/>
+                <w:color w:val="000000"/>
+                <w:sz w:val="22"/>
+                <w:szCs w:val="22"/>
+              </w:rPr>
+            </w:pPr>
+            <w:r>
+              <w:rPr>
+                <w:rFonts w:ascii="Calibri" w:eastAsia="Times New Roman" w:hAnsi="Calibri" w:cs="Calibri"/>
+                <w:color w:val="000000"/>
+                <w:sz w:val="22"/>
+                <w:szCs w:val="22"/>
+              </w:rPr>
+              <w:t>0.00</w:t>
+            </w:r>
+          </w:p>
+        </w:tc>
+        <w:tc>
+          <w:tcPr>
+            <w:tcW w:w="1420" w:type="dxa"/>
+            <w:tcBorders>
+              <w:top w:val="nil"/>
+              <w:left w:val="nil"/>
+              <w:bottom w:val="single" w:sz="4" w:space="0" w:color="auto"/>
+              <w:right w:val="single" w:sz="4" w:space="0" w:color="auto"/>
+            </w:tcBorders>
+            <w:shd w:val="clear" w:color="auto" w:fill="auto"/>
+            <w:noWrap/>
+            <w:vAlign w:val="bottom"/>
+            <w:hideMark/>
+          </w:tcPr>
+          <w:p>
+            <w:pPr>
+              <w:jc w:val="center"/>
+              <w:rPr>
+                <w:rFonts w:ascii="Calibri" w:eastAsia="Times New Roman" w:hAnsi="Calibri" w:cs="Calibri"/>
+                <w:color w:val="000000"/>
+                <w:sz w:val="22"/>
+                <w:szCs w:val="22"/>
+              </w:rPr>
+            </w:pPr>
+            <w:r>
+              <w:rPr>
+                <w:rFonts w:ascii="Calibri" w:eastAsia="Times New Roman" w:hAnsi="Calibri" w:cs="Calibri"/>
+                <w:color w:val="000000"/>
+                <w:sz w:val="22"/>
+                <w:szCs w:val="22"/>
+              </w:rPr>
+              <w:t>0.00</w:t>
+            </w:r>
+          </w:p>
+        </w:tc>
+      </w:tr>
+      <w:tr>
+        <w:trPr>
+          <w:trHeight w:val="288"/>
+          <w:jc w:val="center"/>
+        </w:trPr>
+        <w:tc>
+          <w:tcPr>
+            <w:tcW w:w="2446" w:type="dxa"/>
+            <w:tcBorders>
+              <w:top w:val="nil"/>
+              <w:left w:val="single" w:sz="4" w:space="0" w:color="auto"/>
+              <w:bottom w:val="single" w:sz="4" w:space="0" w:color="auto"/>
+              <w:right w:val="single" w:sz="4" w:space="0" w:color="auto"/>
+            </w:tcBorders>
+            <w:shd w:val="clear" w:color="auto" w:fill="auto"/>
+            <w:noWrap/>
+            <w:vAlign w:val="bottom"/>
+            <w:hideMark/>
+          </w:tcPr>
+          <w:p>
+            <w:pPr>
+              <w:jc w:val="center"/>
+              <w:rPr>
+                <w:rFonts w:ascii="Calibri" w:eastAsia="Times New Roman" w:hAnsi="Calibri" w:cs="Calibri"/>
+                <w:b/>
+                <w:bCs/>
+                <w:color w:val="000000"/>
+                <w:sz w:val="22"/>
+                <w:szCs w:val="22"/>
+              </w:rPr>
+            </w:pPr>
+            <w:r>
+              <w:rPr>
+                <w:rFonts w:ascii="Calibri" w:eastAsia="Times New Roman" w:hAnsi="Calibri" w:cs="Calibri"/>
+                <w:b/>
+                <w:bCs/>
+                <w:color w:val="000000"/>
+                <w:sz w:val="22"/>
+                <w:szCs w:val="22"/>
+              </w:rPr>
+              <w:t>100/500 Year, Protected</w:t>
+            </w:r>
+          </w:p>
+        </w:tc>
+        <w:tc>
+          <w:tcPr>
+            <w:tcW w:w="1480" w:type="dxa"/>
+            <w:tcBorders>
+              <w:top w:val="nil"/>
+              <w:left w:val="nil"/>
+              <w:bottom w:val="single" w:sz="4" w:space="0" w:color="auto"/>
+              <w:right w:val="single" w:sz="4" w:space="0" w:color="auto"/>
+            </w:tcBorders>
+            <w:shd w:val="clear" w:color="auto" w:fill="auto"/>
+            <w:noWrap/>
+            <w:vAlign w:val="bottom"/>
+            <w:hideMark/>
+          </w:tcPr>
+          <w:p>
+            <w:pPr>
+              <w:jc w:val="center"/>
+              <w:rPr>
+                <w:rFonts w:ascii="Calibri" w:eastAsia="Times New Roman" w:hAnsi="Calibri" w:cs="Calibri"/>
+                <w:color w:val="000000"/>
+                <w:sz w:val="22"/>
+                <w:szCs w:val="22"/>
+              </w:rPr>
+            </w:pPr>
+            <w:r>
+              <w:rPr>
+                <w:rFonts w:ascii="Calibri" w:eastAsia="Times New Roman" w:hAnsi="Calibri" w:cs="Calibri"/>
+                <w:color w:val="000000"/>
+                <w:sz w:val="22"/>
+                <w:szCs w:val="22"/>
+              </w:rPr>
+              <w:t>228.79</w:t>
+            </w:r>
+          </w:p>
+        </w:tc>
+        <w:tc>
+          <w:tcPr>
+            <w:tcW w:w="2360" w:type="dxa"/>
+            <w:tcBorders>
+              <w:top w:val="nil"/>
+              <w:left w:val="nil"/>
+              <w:bottom w:val="single" w:sz="4" w:space="0" w:color="auto"/>
+              <w:right w:val="single" w:sz="4" w:space="0" w:color="auto"/>
+            </w:tcBorders>
+            <w:shd w:val="clear" w:color="auto" w:fill="auto"/>
+            <w:noWrap/>
+            <w:vAlign w:val="bottom"/>
+            <w:hideMark/>
+          </w:tcPr>
+          <w:p>
+            <w:pPr>
+              <w:jc w:val="center"/>
+              <w:rPr>
+                <w:rFonts w:ascii="Calibri" w:eastAsia="Times New Roman" w:hAnsi="Calibri" w:cs="Calibri"/>
+                <w:color w:val="000000"/>
+                <w:sz w:val="22"/>
+                <w:szCs w:val="22"/>
+              </w:rPr>
+            </w:pPr>
+            <w:r>
+              <w:rPr>
+                <w:rFonts w:ascii="Calibri" w:eastAsia="Times New Roman" w:hAnsi="Calibri" w:cs="Calibri"/>
+                <w:color w:val="000000"/>
+                <w:sz w:val="22"/>
+                <w:szCs w:val="22"/>
+              </w:rPr>
+              <w:t>NA</w:t>
+            </w:r>
+          </w:p>
+        </w:tc>
+        <w:tc>
+          <w:tcPr>
+            <w:tcW w:w="1300" w:type="dxa"/>
+            <w:tcBorders>
+              <w:top w:val="nil"/>
+              <w:left w:val="nil"/>
+              <w:bottom w:val="single" w:sz="4" w:space="0" w:color="auto"/>
+              <w:right w:val="single" w:sz="4" w:space="0" w:color="auto"/>
+            </w:tcBorders>
+            <w:shd w:val="clear" w:color="auto" w:fill="auto"/>
+            <w:noWrap/>
+            <w:vAlign w:val="bottom"/>
+            <w:hideMark/>
+          </w:tcPr>
+          <w:p>
+            <w:pPr>
+              <w:jc w:val="center"/>
+              <w:rPr>
+                <w:rFonts w:ascii="Calibri" w:eastAsia="Times New Roman" w:hAnsi="Calibri" w:cs="Calibri"/>
+                <w:color w:val="000000"/>
+                <w:sz w:val="22"/>
+                <w:szCs w:val="22"/>
+              </w:rPr>
+            </w:pPr>
+            <w:r>
+              <w:rPr>
+                <w:rFonts w:ascii="Calibri" w:eastAsia="Times New Roman" w:hAnsi="Calibri" w:cs="Calibri"/>
+                <w:color w:val="000000"/>
+                <w:sz w:val="22"/>
+                <w:szCs w:val="22"/>
+              </w:rPr>
+              <w:t>0.03</w:t>
+            </w:r>
+          </w:p>
+        </w:tc>
+        <w:tc>
+          <w:tcPr>
+            <w:tcW w:w="1420" w:type="dxa"/>
+            <w:tcBorders>
+              <w:top w:val="nil"/>
+              <w:left w:val="nil"/>
+              <w:bottom w:val="single" w:sz="4" w:space="0" w:color="auto"/>
+              <w:right w:val="single" w:sz="4" w:space="0" w:color="auto"/>
+            </w:tcBorders>
+            <w:shd w:val="clear" w:color="auto" w:fill="auto"/>
+            <w:noWrap/>
+            <w:vAlign w:val="bottom"/>
+            <w:hideMark/>
+          </w:tcPr>
+          <w:p>
+            <w:pPr>
+              <w:jc w:val="center"/>
+              <w:rPr>
+                <w:rFonts w:ascii="Calibri" w:eastAsia="Times New Roman" w:hAnsi="Calibri" w:cs="Calibri"/>
+                <w:color w:val="000000"/>
+                <w:sz w:val="22"/>
+                <w:szCs w:val="22"/>
+              </w:rPr>
+            </w:pPr>
+            <w:r>
+              <w:rPr>
+                <w:rFonts w:ascii="Calibri" w:eastAsia="Times New Roman" w:hAnsi="Calibri" w:cs="Calibri"/>
+                <w:color w:val="000000"/>
+                <w:sz w:val="22"/>
+                <w:szCs w:val="22"/>
+              </w:rPr>
+              <w:t>NA</w:t>
+            </w:r>
+          </w:p>
+        </w:tc>
+      </w:tr>
+      <w:tr>
+        <w:trPr>
+          <w:trHeight w:val="288"/>
+          <w:jc w:val="center"/>
+        </w:trPr>
+        <w:tc>
+          <w:tcPr>
+            <w:tcW w:w="2446" w:type="dxa"/>
+            <w:tcBorders>
+              <w:top w:val="nil"/>
+              <w:left w:val="single" w:sz="4" w:space="0" w:color="auto"/>
+              <w:bottom w:val="single" w:sz="4" w:space="0" w:color="auto"/>
+              <w:right w:val="single" w:sz="4" w:space="0" w:color="auto"/>
+            </w:tcBorders>
+            <w:shd w:val="clear" w:color="auto" w:fill="auto"/>
+            <w:noWrap/>
+            <w:vAlign w:val="bottom"/>
+            <w:hideMark/>
+          </w:tcPr>
+          <w:p>
+            <w:pPr>
+              <w:jc w:val="center"/>
+              <w:rPr>
+                <w:rFonts w:ascii="Calibri" w:eastAsia="Times New Roman" w:hAnsi="Calibri" w:cs="Calibri"/>
+                <w:b/>
+                <w:bCs/>
+                <w:color w:val="000000"/>
+                <w:sz w:val="22"/>
+                <w:szCs w:val="22"/>
+              </w:rPr>
+            </w:pPr>
+            <w:r>
+              <w:rPr>
+                <w:rFonts w:ascii="Calibri" w:eastAsia="Times New Roman" w:hAnsi="Calibri" w:cs="Calibri"/>
+                <w:b/>
+                <w:bCs/>
+                <w:color w:val="000000"/>
+                <w:sz w:val="22"/>
+                <w:szCs w:val="22"/>
+              </w:rPr>
+              <w:t>100 Year</w:t>
+            </w:r>
+          </w:p>
+        </w:tc>
+        <w:tc>
+          <w:tcPr>
+            <w:tcW w:w="1480" w:type="dxa"/>
+            <w:tcBorders>
+              <w:top w:val="nil"/>
+              <w:left w:val="nil"/>
+              <w:bottom w:val="single" w:sz="4" w:space="0" w:color="auto"/>
+              <w:right w:val="single" w:sz="4" w:space="0" w:color="auto"/>
+            </w:tcBorders>
+            <w:shd w:val="clear" w:color="auto" w:fill="auto"/>
+            <w:noWrap/>
+            <w:vAlign w:val="bottom"/>
+            <w:hideMark/>
+          </w:tcPr>
+          <w:p>
+            <w:pPr>
+              <w:jc w:val="center"/>
+              <w:rPr>
+                <w:rFonts w:ascii="Calibri" w:eastAsia="Times New Roman" w:hAnsi="Calibri" w:cs="Calibri"/>
+                <w:color w:val="000000"/>
+                <w:sz w:val="22"/>
+                <w:szCs w:val="22"/>
+              </w:rPr>
+            </w:pPr>
+            <w:r>
+              <w:rPr>
+                <w:rFonts w:ascii="Calibri" w:eastAsia="Times New Roman" w:hAnsi="Calibri" w:cs="Calibri"/>
+                <w:color w:val="000000"/>
+                <w:sz w:val="22"/>
+                <w:szCs w:val="22"/>
+              </w:rPr>
+              <w:t>227.17</w:t>
+            </w:r>
+          </w:p>
+        </w:tc>
+        <w:tc>
+          <w:tcPr>
+            <w:tcW w:w="2360" w:type="dxa"/>
+            <w:tcBorders>
+              <w:top w:val="nil"/>
+              <w:left w:val="nil"/>
+              <w:bottom w:val="single" w:sz="4" w:space="0" w:color="auto"/>
+              <w:right w:val="single" w:sz="4" w:space="0" w:color="auto"/>
+            </w:tcBorders>
+            <w:shd w:val="clear" w:color="auto" w:fill="auto"/>
+            <w:noWrap/>
+            <w:vAlign w:val="bottom"/>
+            <w:hideMark/>
+          </w:tcPr>
+          <w:p>
+            <w:pPr>
+              <w:jc w:val="center"/>
+              <w:rPr>
+                <w:rFonts w:ascii="Calibri" w:eastAsia="Times New Roman" w:hAnsi="Calibri" w:cs="Calibri"/>
+                <w:color w:val="000000"/>
+                <w:sz w:val="22"/>
+                <w:szCs w:val="22"/>
+              </w:rPr>
+            </w:pPr>
+            <w:r>
+              <w:rPr>
+                <w:rFonts w:ascii="Calibri" w:eastAsia="Times New Roman" w:hAnsi="Calibri" w:cs="Calibri"/>
+                <w:color w:val="000000"/>
+                <w:sz w:val="22"/>
+                <w:szCs w:val="22"/>
+              </w:rPr>
+              <w:t>NA</w:t>
+            </w:r>
+          </w:p>
+        </w:tc>
+        <w:tc>
+          <w:tcPr>
+            <w:tcW w:w="1300" w:type="dxa"/>
+            <w:tcBorders>
+              <w:top w:val="nil"/>
+              <w:left w:val="nil"/>
+              <w:bottom w:val="single" w:sz="4" w:space="0" w:color="auto"/>
+              <w:right w:val="single" w:sz="4" w:space="0" w:color="auto"/>
+            </w:tcBorders>
+            <w:shd w:val="clear" w:color="auto" w:fill="auto"/>
+            <w:noWrap/>
+            <w:vAlign w:val="bottom"/>
+            <w:hideMark/>
+          </w:tcPr>
+          <w:p>
+            <w:pPr>
+              <w:jc w:val="center"/>
+              <w:rPr>
+                <w:rFonts w:ascii="Calibri" w:eastAsia="Times New Roman" w:hAnsi="Calibri" w:cs="Calibri"/>
+                <w:color w:val="000000"/>
+                <w:sz w:val="22"/>
+                <w:szCs w:val="22"/>
+              </w:rPr>
+            </w:pPr>
+            <w:r>
+              <w:rPr>
+                <w:rFonts w:ascii="Calibri" w:eastAsia="Times New Roman" w:hAnsi="Calibri" w:cs="Calibri"/>
+                <w:color w:val="000000"/>
+                <w:sz w:val="22"/>
+                <w:szCs w:val="22"/>
+              </w:rPr>
+              <w:t>0.04</w:t>
+            </w:r>
+          </w:p>
+        </w:tc>
+        <w:tc>
+          <w:tcPr>
+            <w:tcW w:w="1420" w:type="dxa"/>
+            <w:tcBorders>
+              <w:top w:val="nil"/>
+              <w:left w:val="nil"/>
+              <w:bottom w:val="single" w:sz="4" w:space="0" w:color="auto"/>
+              <w:right w:val="single" w:sz="4" w:space="0" w:color="auto"/>
+            </w:tcBorders>
+            <w:shd w:val="clear" w:color="auto" w:fill="auto"/>
+            <w:noWrap/>
+            <w:vAlign w:val="bottom"/>
+            <w:hideMark/>
+          </w:tcPr>
+          <w:p>
+            <w:pPr>
+              <w:jc w:val="center"/>
+              <w:rPr>
+                <w:rFonts w:ascii="Calibri" w:eastAsia="Times New Roman" w:hAnsi="Calibri" w:cs="Calibri"/>
+                <w:color w:val="000000"/>
+                <w:sz w:val="22"/>
+                <w:szCs w:val="22"/>
+              </w:rPr>
+            </w:pPr>
+            <w:r>
+              <w:rPr>
+                <w:rFonts w:ascii="Calibri" w:eastAsia="Times New Roman" w:hAnsi="Calibri" w:cs="Calibri"/>
+                <w:color w:val="000000"/>
+                <w:sz w:val="22"/>
+                <w:szCs w:val="22"/>
+              </w:rPr>
+              <w:t>NA</w:t>
+            </w:r>
+          </w:p>
+        </w:tc>
+      </w:tr>
+      <w:tr>
+        <w:trPr>
+          <w:trHeight w:val="288"/>
+          <w:jc w:val="center"/>
+        </w:trPr>
+        <w:tc>
+          <w:tcPr>
+            <w:tcW w:w="2446" w:type="dxa"/>
+            <w:tcBorders>
+              <w:top w:val="nil"/>
+              <w:left w:val="single" w:sz="4" w:space="0" w:color="auto"/>
+              <w:bottom w:val="single" w:sz="4" w:space="0" w:color="auto"/>
+              <w:right w:val="single" w:sz="4" w:space="0" w:color="auto"/>
+            </w:tcBorders>
+            <w:shd w:val="clear" w:color="auto" w:fill="auto"/>
+            <w:noWrap/>
+            <w:vAlign w:val="bottom"/>
+            <w:hideMark/>
+          </w:tcPr>
+          <w:p>
+            <w:pPr>
+              <w:jc w:val="center"/>
+              <w:rPr>
+                <w:rFonts w:ascii="Calibri" w:eastAsia="Times New Roman" w:hAnsi="Calibri" w:cs="Calibri"/>
+                <w:b/>
+                <w:bCs/>
+                <w:color w:val="000000"/>
+                <w:sz w:val="22"/>
+                <w:szCs w:val="22"/>
+              </w:rPr>
+            </w:pPr>
+            <w:r>
+              <w:rPr>
+                <w:rFonts w:ascii="Calibri" w:eastAsia="Times New Roman" w:hAnsi="Calibri" w:cs="Calibri"/>
+                <w:b/>
+                <w:bCs/>
+                <w:color w:val="000000"/>
+                <w:sz w:val="22"/>
+                <w:szCs w:val="22"/>
+              </w:rPr>
+              <w:t>100 Year, 1-3 ft</w:t>
+            </w:r>
+          </w:p>
+        </w:tc>
+        <w:tc>
+          <w:tcPr>
+            <w:tcW w:w="1480" w:type="dxa"/>
+            <w:tcBorders>
+              <w:top w:val="nil"/>
+              <w:left w:val="nil"/>
+              <w:bottom w:val="single" w:sz="4" w:space="0" w:color="auto"/>
+              <w:right w:val="single" w:sz="4" w:space="0" w:color="auto"/>
+            </w:tcBorders>
+            <w:shd w:val="clear" w:color="auto" w:fill="auto"/>
+            <w:noWrap/>
+            <w:vAlign w:val="bottom"/>
+            <w:hideMark/>
+          </w:tcPr>
+          <w:p>
+            <w:pPr>
+              <w:jc w:val="center"/>
+              <w:rPr>
+                <w:rFonts w:ascii="Calibri" w:eastAsia="Times New Roman" w:hAnsi="Calibri" w:cs="Calibri"/>
+                <w:color w:val="000000"/>
+                <w:sz w:val="22"/>
+                <w:szCs w:val="22"/>
+              </w:rPr>
+            </w:pPr>
+            <w:r>
+              <w:rPr>
+                <w:rFonts w:ascii="Calibri" w:eastAsia="Times New Roman" w:hAnsi="Calibri" w:cs="Calibri"/>
+                <w:color w:val="000000"/>
+                <w:sz w:val="22"/>
+                <w:szCs w:val="22"/>
+              </w:rPr>
+              <w:t>187.02</w:t>
+            </w:r>
+          </w:p>
+        </w:tc>
+        <w:tc>
+          <w:tcPr>
+            <w:tcW w:w="2360" w:type="dxa"/>
+            <w:tcBorders>
+              <w:top w:val="nil"/>
+              <w:left w:val="nil"/>
+              <w:bottom w:val="single" w:sz="4" w:space="0" w:color="auto"/>
+              <w:right w:val="single" w:sz="4" w:space="0" w:color="auto"/>
+            </w:tcBorders>
+            <w:shd w:val="clear" w:color="auto" w:fill="auto"/>
+            <w:noWrap/>
+            <w:vAlign w:val="bottom"/>
+            <w:hideMark/>
+          </w:tcPr>
+          <w:p>
+            <w:pPr>
+              <w:jc w:val="center"/>
+              <w:rPr>
+                <w:rFonts w:ascii="Calibri" w:eastAsia="Times New Roman" w:hAnsi="Calibri" w:cs="Calibri"/>
+                <w:color w:val="000000"/>
+                <w:sz w:val="22"/>
+                <w:szCs w:val="22"/>
+              </w:rPr>
+            </w:pPr>
+            <w:r>
+              <w:rPr>
+                <w:rFonts w:ascii="Calibri" w:eastAsia="Times New Roman" w:hAnsi="Calibri" w:cs="Calibri"/>
+                <w:color w:val="000000"/>
+                <w:sz w:val="22"/>
+                <w:szCs w:val="22"/>
+              </w:rPr>
+              <w:t>NA</w:t>
+            </w:r>
+          </w:p>
+        </w:tc>
+        <w:tc>
+          <w:tcPr>
+            <w:tcW w:w="1300" w:type="dxa"/>
+            <w:tcBorders>
+              <w:top w:val="nil"/>
+              <w:left w:val="nil"/>
+              <w:bottom w:val="single" w:sz="4" w:space="0" w:color="auto"/>
+              <w:right w:val="single" w:sz="4" w:space="0" w:color="auto"/>
+            </w:tcBorders>
+            <w:shd w:val="clear" w:color="auto" w:fill="auto"/>
+            <w:noWrap/>
+            <w:vAlign w:val="bottom"/>
+            <w:hideMark/>
+          </w:tcPr>
+          <w:p>
+            <w:pPr>
+              <w:jc w:val="center"/>
+              <w:rPr>
+                <w:rFonts w:ascii="Calibri" w:eastAsia="Times New Roman" w:hAnsi="Calibri" w:cs="Calibri"/>
+                <w:color w:val="000000"/>
+                <w:sz w:val="22"/>
+                <w:szCs w:val="22"/>
+              </w:rPr>
+            </w:pPr>
+            <w:r>
+              <w:rPr>
+                <w:rFonts w:ascii="Calibri" w:eastAsia="Times New Roman" w:hAnsi="Calibri" w:cs="Calibri"/>
+                <w:color w:val="000000"/>
+                <w:sz w:val="22"/>
+                <w:szCs w:val="22"/>
+              </w:rPr>
+              <w:t>0.01</w:t>
+            </w:r>
+          </w:p>
+        </w:tc>
+        <w:tc>
+          <w:tcPr>
+            <w:tcW w:w="1420" w:type="dxa"/>
+            <w:tcBorders>
+              <w:top w:val="nil"/>
+              <w:left w:val="nil"/>
+              <w:bottom w:val="single" w:sz="4" w:space="0" w:color="auto"/>
+              <w:right w:val="single" w:sz="4" w:space="0" w:color="auto"/>
+            </w:tcBorders>
+            <w:shd w:val="clear" w:color="auto" w:fill="auto"/>
+            <w:noWrap/>
+            <w:vAlign w:val="bottom"/>
+            <w:hideMark/>
+          </w:tcPr>
+          <w:p>
+            <w:pPr>
+              <w:jc w:val="center"/>
+              <w:rPr>
+                <w:rFonts w:ascii="Calibri" w:eastAsia="Times New Roman" w:hAnsi="Calibri" w:cs="Calibri"/>
+                <w:color w:val="000000"/>
+                <w:sz w:val="22"/>
+                <w:szCs w:val="22"/>
+              </w:rPr>
+            </w:pPr>
+            <w:r>
+              <w:rPr>
+                <w:rFonts w:ascii="Calibri" w:eastAsia="Times New Roman" w:hAnsi="Calibri" w:cs="Calibri"/>
+                <w:color w:val="000000"/>
+                <w:sz w:val="22"/>
+                <w:szCs w:val="22"/>
+              </w:rPr>
+              <w:t>NA</w:t>
+            </w:r>
+          </w:p>
+        </w:tc>
+      </w:tr>
+    </w:tbl>
+    <w:p>
+      <w:pPr>
+        <w:snapToGrid w:val="0"/>
+        <w:spacing w:line="360" w:lineRule="auto"/>
+      </w:pPr>
     </w:p>
     <w:p>
       <w:pPr>
@@ -268,13 +1710,7 @@
         <w:rPr>
           <w:b/>
         </w:rPr>
-        <w:t>Summary/Conclusion</w:t>
-      </w:r>
-      <w:r>
-        <w:rPr>
-          <w:b/>
-        </w:rPr>
-        <w:t>/Concluding Remarks</w:t>
+        <w:t>Conclusion</w:t>
       </w:r>
     </w:p>
     <w:p>
@@ -283,11 +1719,25 @@
         <w:spacing w:line="360" w:lineRule="auto"/>
         <w:ind w:left="360"/>
       </w:pPr>
-      <w:proofErr w:type="gramStart"/>
-      <w:r>
-        <w:t>Texts..</w:t>
-      </w:r>
-      <w:proofErr w:type="gramEnd"/>
+      <w:r>
+        <w:t xml:space="preserve">This project has shown that working with raster data can be quite time intensive and requires careful consideration for how to carry out raster analytics must be taken in order to arrive at a solution efficiently. Perhaps with more time, newer packages that leverage C/C++ code like </w:t>
+      </w:r>
+      <w:proofErr w:type="spellStart"/>
+      <w:r>
+        <w:t>exactextractr</w:t>
+      </w:r>
+      <w:proofErr w:type="spellEnd"/>
+      <w:r>
+        <w:t xml:space="preserve"> will become more normal in R for raster analytics</w:t>
+      </w:r>
+      <w:r>
+        <w:t xml:space="preserve"> and speed up these tasks</w:t>
+      </w:r>
+      <w:bookmarkStart w:id="0" w:name="_GoBack"/>
+      <w:bookmarkEnd w:id="0"/>
+      <w:r>
+        <w:t>.</w:t>
+      </w:r>
     </w:p>
     <w:p>
       <w:pPr>
@@ -301,22 +1751,31 @@
         <w:rPr>
           <w:b/>
         </w:rPr>
-        <w:t xml:space="preserve">Acknowledgement </w:t>
+        <w:lastRenderedPageBreak/>
+        <w:t xml:space="preserve">References </w:t>
       </w:r>
     </w:p>
     <w:p>
       <w:pPr>
         <w:snapToGrid w:val="0"/>
         <w:spacing w:line="360" w:lineRule="auto"/>
+        <w:ind w:left="360" w:hanging="360"/>
         <w:rPr>
           <w:b/>
         </w:rPr>
       </w:pPr>
+      <w:r>
+        <w:rPr>
+          <w:b/>
+        </w:rPr>
+        <w:t>DEM – Provided by Dr. Shan – 22 October 2019</w:t>
+      </w:r>
     </w:p>
     <w:p>
       <w:pPr>
         <w:snapToGrid w:val="0"/>
         <w:spacing w:line="360" w:lineRule="auto"/>
+        <w:ind w:left="360" w:hanging="360"/>
         <w:rPr>
           <w:b/>
         </w:rPr>
@@ -325,38 +1784,246 @@
         <w:rPr>
           <w:b/>
         </w:rPr>
-        <w:t xml:space="preserve">References </w:t>
+        <w:t xml:space="preserve">Flood Rate Insurance Map </w:t>
+      </w:r>
+      <w:r>
+        <w:rPr>
+          <w:b/>
+        </w:rPr>
+        <w:t>(n.d.). Retrieved October 22, 2019, from https://maps.indiana.edu/previewMaps/Hydrology/Floodplains_FIRM.html.</w:t>
       </w:r>
     </w:p>
     <w:p>
       <w:pPr>
         <w:snapToGrid w:val="0"/>
         <w:spacing w:line="360" w:lineRule="auto"/>
+        <w:ind w:left="360" w:hanging="360"/>
         <w:rPr>
           <w:b/>
         </w:rPr>
       </w:pPr>
+      <w:proofErr w:type="spellStart"/>
+      <w:r>
+        <w:rPr>
+          <w:b/>
+        </w:rPr>
+        <w:t>IndianaMap</w:t>
+      </w:r>
+      <w:proofErr w:type="spellEnd"/>
+      <w:r>
+        <w:rPr>
+          <w:b/>
+        </w:rPr>
+        <w:t xml:space="preserve">. (n.d.). Layer Gallery. Retrieved October 22, 2019, from </w:t>
+      </w:r>
+      <w:hyperlink r:id="rId11" w:history="1">
+        <w:r>
+          <w:rPr>
+            <w:rStyle w:val="Hyperlink"/>
+            <w:b/>
+          </w:rPr>
+          <w:t>https://maps.indiana.edu/layerGallery.html?category=Census</w:t>
+        </w:r>
+      </w:hyperlink>
+      <w:r>
+        <w:rPr>
+          <w:b/>
+        </w:rPr>
+        <w:t>.</w:t>
+      </w:r>
     </w:p>
     <w:p>
       <w:pPr>
+        <w:snapToGrid w:val="0"/>
         <w:spacing w:line="360" w:lineRule="auto"/>
         <w:rPr>
           <w:b/>
-          <w:bCs/>
         </w:rPr>
       </w:pPr>
       <w:r>
         <w:rPr>
           <w:b/>
-          <w:bCs/>
-        </w:rPr>
-        <w:br w:type="page"/>
+        </w:rPr>
+        <w:t xml:space="preserve">NLCD </w:t>
+      </w:r>
+      <w:r>
+        <w:rPr>
+          <w:b/>
+        </w:rPr>
+        <w:t>Data. (n.d.). Retrieved October 22, 2019, from https://www.mrlc.gov/data.</w:t>
+      </w:r>
+    </w:p>
+    <w:p>
+      <w:pPr>
+        <w:snapToGrid w:val="0"/>
+        <w:spacing w:line="360" w:lineRule="auto"/>
+        <w:rPr>
+          <w:b/>
+        </w:rPr>
+      </w:pPr>
+      <w:r>
+        <w:rPr>
+          <w:b/>
+        </w:rPr>
+        <w:t>Appendix</w:t>
+      </w:r>
+    </w:p>
+    <w:p>
+      <w:pPr>
+        <w:keepNext/>
+        <w:snapToGrid w:val="0"/>
+        <w:spacing w:line="360" w:lineRule="auto"/>
+        <w:jc w:val="center"/>
+      </w:pPr>
+      <w:r>
+        <w:rPr>
+          <w:noProof/>
+        </w:rPr>
+        <w:pict w14:anchorId="6ABE8B15">
+          <v:shapetype id="_x0000_t202" coordsize="21600,21600" o:spt="202" path="m,l,21600r21600,l21600,xe">
+            <v:stroke joinstyle="miter"/>
+            <v:path gradientshapeok="t" o:connecttype="rect"/>
+          </v:shapetype>
+          <v:shape id="_x0000_s1030" type="#_x0000_t202" style="position:absolute;left:0;text-align:left;margin-left:243.75pt;margin-top:375.9pt;width:18pt;height:21pt;z-index:4;visibility:visible;mso-height-percent:200;mso-wrap-distance-left:9pt;mso-wrap-distance-top:3.6pt;mso-wrap-distance-right:9pt;mso-wrap-distance-bottom:3.6pt;mso-position-horizontal-relative:text;mso-position-vertical-relative:text;mso-height-percent:200;mso-width-relative:margin;mso-height-relative:margin;v-text-anchor:top" filled="f" stroked="f">
+            <v:textbox style="mso-next-textbox:#_x0000_s1030;mso-fit-shape-to-text:t">
+              <w:txbxContent>
+                <w:p>
+                  <w:pPr>
+                    <w:rPr>
+                      <w:b/>
+                    </w:rPr>
+                  </w:pPr>
+                  <w:r>
+                    <w:rPr>
+                      <w:b/>
+                    </w:rPr>
+                    <w:t>d</w:t>
+                  </w:r>
+                </w:p>
+              </w:txbxContent>
+            </v:textbox>
+          </v:shape>
+        </w:pict>
+      </w:r>
+      <w:r>
+        <w:rPr>
+          <w:noProof/>
+        </w:rPr>
+        <w:pict w14:anchorId="2AEA953F">
+          <v:shape id="_x0000_s1029" type="#_x0000_t202" style="position:absolute;left:0;text-align:left;margin-left:5.7pt;margin-top:374.55pt;width:18pt;height:21pt;z-index:3;visibility:visible;mso-height-percent:200;mso-wrap-distance-left:9pt;mso-wrap-distance-top:3.6pt;mso-wrap-distance-right:9pt;mso-wrap-distance-bottom:3.6pt;mso-position-horizontal-relative:text;mso-position-vertical-relative:text;mso-height-percent:200;mso-width-relative:margin;mso-height-relative:margin;v-text-anchor:top" filled="f" stroked="f">
+            <v:textbox style="mso-next-textbox:#_x0000_s1029;mso-fit-shape-to-text:t">
+              <w:txbxContent>
+                <w:p>
+                  <w:pPr>
+                    <w:rPr>
+                      <w:b/>
+                    </w:rPr>
+                  </w:pPr>
+                  <w:r>
+                    <w:rPr>
+                      <w:b/>
+                    </w:rPr>
+                    <w:t>c</w:t>
+                  </w:r>
+                </w:p>
+              </w:txbxContent>
+            </v:textbox>
+          </v:shape>
+        </w:pict>
+      </w:r>
+      <w:r>
+        <w:rPr>
+          <w:noProof/>
+        </w:rPr>
+        <w:pict w14:anchorId="046C6BF4">
+          <v:shape id="Text Box 2" o:spid="_x0000_s1027" type="#_x0000_t202" style="position:absolute;left:0;text-align:left;margin-left:9.6pt;margin-top:146.5pt;width:18pt;height:21pt;z-index:1;visibility:visible;mso-height-percent:200;mso-wrap-distance-left:9pt;mso-wrap-distance-top:3.6pt;mso-wrap-distance-right:9pt;mso-wrap-distance-bottom:3.6pt;mso-position-horizontal-relative:text;mso-position-vertical-relative:text;mso-height-percent:200;mso-width-relative:margin;mso-height-relative:margin;v-text-anchor:top" filled="f" stroked="f">
+            <v:textbox style="mso-next-textbox:#Text Box 2;mso-fit-shape-to-text:t">
+              <w:txbxContent>
+                <w:p>
+                  <w:pPr>
+                    <w:rPr>
+                      <w:b/>
+                    </w:rPr>
+                  </w:pPr>
+                  <w:r>
+                    <w:rPr>
+                      <w:b/>
+                    </w:rPr>
+                    <w:t>a</w:t>
+                  </w:r>
+                </w:p>
+              </w:txbxContent>
+            </v:textbox>
+          </v:shape>
+        </w:pict>
+      </w:r>
+      <w:r>
+        <w:rPr>
+          <w:b/>
+          <w:noProof/>
+        </w:rPr>
+        <w:pict w14:anchorId="4E762FDB">
+          <v:shape id="_x0000_s1028" type="#_x0000_t202" style="position:absolute;left:0;text-align:left;margin-left:243.75pt;margin-top:149.55pt;width:18pt;height:21pt;z-index:2;visibility:visible;mso-height-percent:200;mso-wrap-distance-left:9pt;mso-wrap-distance-top:3.6pt;mso-wrap-distance-right:9pt;mso-wrap-distance-bottom:3.6pt;mso-position-horizontal-relative:text;mso-position-vertical-relative:text;mso-height-percent:200;mso-width-relative:margin;mso-height-relative:margin;v-text-anchor:top" filled="f" stroked="f">
+            <v:textbox style="mso-next-textbox:#_x0000_s1028;mso-fit-shape-to-text:t">
+              <w:txbxContent>
+                <w:p>
+                  <w:pPr>
+                    <w:rPr>
+                      <w:b/>
+                    </w:rPr>
+                  </w:pPr>
+                  <w:r>
+                    <w:rPr>
+                      <w:b/>
+                    </w:rPr>
+                    <w:t>b</w:t>
+                  </w:r>
+                </w:p>
+              </w:txbxContent>
+            </v:textbox>
+          </v:shape>
+        </w:pict>
+      </w:r>
+      <w:r>
+        <w:rPr>
+          <w:b/>
+          <w:noProof/>
+        </w:rPr>
+        <w:pict w14:anchorId="2716B196">
+          <v:shape id="_x0000_i1088" type="#_x0000_t75" style="width:468pt;height:447pt;visibility:visible;mso-wrap-style:square">
+            <v:imagedata r:id="rId12" o:title=""/>
+          </v:shape>
+        </w:pict>
+      </w:r>
+    </w:p>
+    <w:p>
+      <w:pPr>
+        <w:pStyle w:val="Caption"/>
+        <w:jc w:val="center"/>
+        <w:rPr>
+          <w:b w:val="0"/>
+          <w:bCs w:val="0"/>
+        </w:rPr>
+      </w:pPr>
+      <w:r>
+        <w:t xml:space="preserve">Figure </w:t>
+      </w:r>
+      <w:fldSimple w:instr=" SEQ Figure \* ARABIC ">
+        <w:r>
+          <w:rPr>
+            <w:noProof/>
+          </w:rPr>
+          <w:t>4</w:t>
+        </w:r>
+      </w:fldSimple>
+      <w:r>
+        <w:t>: Zonal analysis results by land cover categories.</w:t>
       </w:r>
     </w:p>
     <w:sectPr>
-      <w:headerReference w:type="default" r:id="rId7"/>
-      <w:footerReference w:type="even" r:id="rId8"/>
-      <w:footerReference w:type="default" r:id="rId9"/>
+      <w:headerReference w:type="default" r:id="rId13"/>
+      <w:footerReference w:type="even" r:id="rId14"/>
+      <w:footerReference w:type="default" r:id="rId15"/>
       <w:pgSz w:w="12240" w:h="15840"/>
       <w:pgMar w:top="1440" w:right="1440" w:bottom="1440" w:left="1440" w:header="720" w:footer="720" w:gutter="0"/>
       <w:pgNumType w:start="1"/>
@@ -2001,6 +3668,31 @@
       <w:szCs w:val="16"/>
     </w:rPr>
   </w:style>
+  <w:style w:type="paragraph" w:styleId="Caption">
+    <w:name w:val="caption"/>
+    <w:basedOn w:val="Normal"/>
+    <w:next w:val="Normal"/>
+    <w:unhideWhenUsed/>
+    <w:qFormat/>
+    <w:rsid w:val="00F34881"/>
+    <w:rPr>
+      <w:b/>
+      <w:bCs/>
+      <w:sz w:val="20"/>
+      <w:szCs w:val="20"/>
+    </w:rPr>
+  </w:style>
+  <w:style w:type="character" w:styleId="UnresolvedMention">
+    <w:name w:val="Unresolved Mention"/>
+    <w:uiPriority w:val="99"/>
+    <w:semiHidden/>
+    <w:unhideWhenUsed/>
+    <w:rsid w:val="0017143A"/>
+    <w:rPr>
+      <w:color w:val="605E5C"/>
+      <w:shd w:val="clear" w:color="auto" w:fill="E1DFDD"/>
+    </w:rPr>
+  </w:style>
 </w:styles>
 </file>
 
@@ -2297,4 +3989,16 @@
     </a:ext>
   </a:extLst>
 </a:theme>
+</file>
+
+<file path=customXml/item1.xml><?xml version="1.0" encoding="utf-8"?>
+<b:Sources xmlns:b="http://schemas.openxmlformats.org/officeDocument/2006/bibliography" xmlns="http://schemas.openxmlformats.org/officeDocument/2006/bibliography" SelectedStyle="\APASixthEditionOfficeOnline.xsl" StyleName="APA" Version="6"/>
+</file>
+
+<file path=customXml/itemProps1.xml><?xml version="1.0" encoding="utf-8"?>
+<ds:datastoreItem xmlns:ds="http://schemas.openxmlformats.org/officeDocument/2006/customXml" ds:itemID="{AFB60098-102A-4702-B720-6B89ABF877C5}">
+  <ds:schemaRefs>
+    <ds:schemaRef ds:uri="http://schemas.openxmlformats.org/officeDocument/2006/bibliography"/>
+  </ds:schemaRefs>
+</ds:datastoreItem>
 </file>
</xml_diff>